<commit_message>
Completed signup and login page functionality
</commit_message>
<xml_diff>
--- a/Notes-Blog_React.docx
+++ b/Notes-Blog_React.docx
@@ -28,13 +28,8 @@
       </w:r>
     </w:p>
     <w:p>
-      <w:proofErr w:type="gramStart"/>
-      <w:r>
-        <w:t>Position :</w:t>
-      </w:r>
-      <w:proofErr w:type="gramEnd"/>
-      <w:r>
-        <w:t xml:space="preserve"> sticky,</w:t>
+      <w:r>
+        <w:t>Position : sticky,</w:t>
       </w:r>
     </w:p>
     <w:p>
@@ -63,27 +58,7 @@
           <w:highlight w:val="yellow"/>
           <w:lang w:val="en-IN"/>
         </w:rPr>
-        <w:t xml:space="preserve">Steps To Implement Radio Button </w:t>
-      </w:r>
-      <w:proofErr w:type="gramStart"/>
-      <w:r>
-        <w:rPr>
-          <w:b/>
-          <w:bCs/>
-          <w:highlight w:val="yellow"/>
-          <w:lang w:val="en-IN"/>
-        </w:rPr>
-        <w:t>In</w:t>
-      </w:r>
-      <w:proofErr w:type="gramEnd"/>
-      <w:r>
-        <w:rPr>
-          <w:b/>
-          <w:bCs/>
-          <w:highlight w:val="yellow"/>
-          <w:lang w:val="en-IN"/>
-        </w:rPr>
-        <w:t xml:space="preserve"> React</w:t>
+        <w:t>Steps To Implement Radio Button In React</w:t>
       </w:r>
     </w:p>
     <w:p>
@@ -326,40 +301,18 @@
         <w:t xml:space="preserve"> = </w:t>
       </w:r>
       <w:proofErr w:type="spellStart"/>
-      <w:proofErr w:type="gramStart"/>
-      <w:r>
-        <w:rPr>
-          <w:lang w:val="en-IN"/>
-        </w:rPr>
-        <w:t>e.target</w:t>
-      </w:r>
-      <w:proofErr w:type="gramEnd"/>
-      <w:r>
-        <w:rPr>
-          <w:lang w:val="en-IN"/>
-        </w:rPr>
-        <w:t>.</w:t>
-      </w:r>
-      <w:proofErr w:type="gramStart"/>
-      <w:r>
-        <w:rPr>
-          <w:lang w:val="en-IN"/>
-        </w:rPr>
-        <w:t>getBoundingClientRect</w:t>
+      <w:r>
+        <w:rPr>
+          <w:lang w:val="en-IN"/>
+        </w:rPr>
+        <w:t>e.target.getBoundingClientRect</w:t>
       </w:r>
       <w:proofErr w:type="spellEnd"/>
       <w:r>
         <w:rPr>
           <w:lang w:val="en-IN"/>
         </w:rPr>
-        <w:t>(</w:t>
-      </w:r>
-      <w:proofErr w:type="gramEnd"/>
-      <w:r>
-        <w:rPr>
-          <w:lang w:val="en-IN"/>
-        </w:rPr>
-        <w:t>); // gets size and position of the hovered link</w:t>
+        <w:t>(); // gets size and position of the hovered link</w:t>
       </w:r>
     </w:p>
     <w:p>
@@ -403,7 +356,6 @@
         <w:t xml:space="preserve"> = </w:t>
       </w:r>
       <w:proofErr w:type="spellStart"/>
-      <w:proofErr w:type="gramStart"/>
       <w:r>
         <w:rPr>
           <w:lang w:val="en-IN"/>
@@ -411,7 +363,6 @@
         <w:t>containerRef.current.getBoundingClientRect</w:t>
       </w:r>
       <w:proofErr w:type="spellEnd"/>
-      <w:proofErr w:type="gramEnd"/>
       <w:r>
         <w:rPr>
           <w:lang w:val="en-IN"/>
@@ -432,19 +383,11 @@
         <w:t xml:space="preserve">  </w:t>
       </w:r>
       <w:proofErr w:type="spellStart"/>
-      <w:proofErr w:type="gramStart"/>
-      <w:r>
-        <w:rPr>
-          <w:lang w:val="en-IN"/>
-        </w:rPr>
-        <w:t>underline.style</w:t>
-      </w:r>
-      <w:proofErr w:type="gramEnd"/>
-      <w:r>
-        <w:rPr>
-          <w:lang w:val="en-IN"/>
-        </w:rPr>
-        <w:t>.width</w:t>
+      <w:r>
+        <w:rPr>
+          <w:lang w:val="en-IN"/>
+        </w:rPr>
+        <w:t>underline.style.width</w:t>
       </w:r>
       <w:proofErr w:type="spellEnd"/>
       <w:r>
@@ -454,7 +397,6 @@
         <w:t xml:space="preserve"> = `${</w:t>
       </w:r>
       <w:proofErr w:type="spellStart"/>
-      <w:proofErr w:type="gramStart"/>
       <w:r>
         <w:rPr>
           <w:lang w:val="en-IN"/>
@@ -476,7 +418,6 @@
         <w:t>px</w:t>
       </w:r>
       <w:proofErr w:type="spellEnd"/>
-      <w:proofErr w:type="gramEnd"/>
       <w:r>
         <w:rPr>
           <w:lang w:val="en-IN"/>
@@ -497,19 +438,11 @@
         <w:t xml:space="preserve">  </w:t>
       </w:r>
       <w:proofErr w:type="spellStart"/>
-      <w:proofErr w:type="gramStart"/>
-      <w:r>
-        <w:rPr>
-          <w:lang w:val="en-IN"/>
-        </w:rPr>
-        <w:t>underline.style</w:t>
-      </w:r>
-      <w:proofErr w:type="gramEnd"/>
-      <w:r>
-        <w:rPr>
-          <w:lang w:val="en-IN"/>
-        </w:rPr>
-        <w:t>.left</w:t>
+      <w:r>
+        <w:rPr>
+          <w:lang w:val="en-IN"/>
+        </w:rPr>
+        <w:t>underline.style.left</w:t>
       </w:r>
       <w:proofErr w:type="spellEnd"/>
       <w:r>
@@ -533,7 +466,6 @@
         <w:t xml:space="preserve"> - </w:t>
       </w:r>
       <w:proofErr w:type="spellStart"/>
-      <w:proofErr w:type="gramStart"/>
       <w:r>
         <w:rPr>
           <w:lang w:val="en-IN"/>
@@ -555,7 +487,6 @@
         <w:t>px</w:t>
       </w:r>
       <w:proofErr w:type="spellEnd"/>
-      <w:proofErr w:type="gramEnd"/>
       <w:r>
         <w:rPr>
           <w:lang w:val="en-IN"/>
@@ -835,6 +766,7 @@
       </w:pPr>
       <w:r>
         <w:rPr>
+          <w:noProof/>
           <w:sz w:val="32"/>
           <w:szCs w:val="32"/>
         </w:rPr>
@@ -995,26 +927,9 @@
           <w:sz w:val="32"/>
           <w:szCs w:val="32"/>
         </w:rPr>
-        <w:t xml:space="preserve">Const </w:t>
-      </w:r>
-      <w:proofErr w:type="gramStart"/>
-      <w:r>
-        <w:rPr>
-          <w:sz w:val="32"/>
-          <w:szCs w:val="32"/>
-        </w:rPr>
-        <w:t>{ bears</w:t>
-      </w:r>
-      <w:proofErr w:type="gramEnd"/>
-      <w:r>
-        <w:rPr>
-          <w:sz w:val="32"/>
-          <w:szCs w:val="32"/>
-        </w:rPr>
-        <w:t xml:space="preserve">, </w:t>
+        <w:t xml:space="preserve">Const { bears, </w:t>
       </w:r>
       <w:proofErr w:type="spellStart"/>
-      <w:proofErr w:type="gramStart"/>
       <w:r>
         <w:rPr>
           <w:sz w:val="32"/>
@@ -1028,18 +943,9 @@
           <w:sz w:val="32"/>
           <w:szCs w:val="32"/>
         </w:rPr>
-        <w:t xml:space="preserve"> }</w:t>
-      </w:r>
-      <w:proofErr w:type="gramEnd"/>
-      <w:r>
-        <w:rPr>
-          <w:sz w:val="32"/>
-          <w:szCs w:val="32"/>
-        </w:rPr>
-        <w:t xml:space="preserve"> = </w:t>
+        <w:t xml:space="preserve"> } = </w:t>
       </w:r>
       <w:proofErr w:type="spellStart"/>
-      <w:proofErr w:type="gramStart"/>
       <w:r>
         <w:rPr>
           <w:sz w:val="32"/>
@@ -1053,24 +959,110 @@
           <w:sz w:val="32"/>
           <w:szCs w:val="32"/>
         </w:rPr>
-        <w:t>(</w:t>
-      </w:r>
-      <w:proofErr w:type="gramEnd"/>
-      <w:r>
-        <w:rPr>
-          <w:sz w:val="32"/>
-          <w:szCs w:val="32"/>
-        </w:rPr>
-        <w:t>)</w:t>
-      </w:r>
-    </w:p>
-    <w:p>
-      <w:pPr>
-        <w:rPr>
-          <w:sz w:val="32"/>
-          <w:szCs w:val="32"/>
-        </w:rPr>
-      </w:pPr>
+        <w:t>()</w:t>
+      </w:r>
+    </w:p>
+    <w:p>
+      <w:pPr>
+        <w:rPr>
+          <w:sz w:val="32"/>
+          <w:szCs w:val="32"/>
+        </w:rPr>
+      </w:pPr>
+    </w:p>
+    <w:p>
+      <w:pPr>
+        <w:rPr>
+          <w:sz w:val="32"/>
+          <w:szCs w:val="32"/>
+        </w:rPr>
+      </w:pPr>
+    </w:p>
+    <w:p>
+      <w:pPr>
+        <w:rPr>
+          <w:sz w:val="32"/>
+          <w:szCs w:val="32"/>
+        </w:rPr>
+      </w:pPr>
+    </w:p>
+    <w:p>
+      <w:pPr>
+        <w:rPr>
+          <w:b/>
+          <w:bCs/>
+          <w:sz w:val="32"/>
+          <w:szCs w:val="32"/>
+        </w:rPr>
+      </w:pPr>
+      <w:r>
+        <w:rPr>
+          <w:b/>
+          <w:bCs/>
+          <w:sz w:val="32"/>
+          <w:szCs w:val="32"/>
+          <w:highlight w:val="yellow"/>
+        </w:rPr>
+        <w:t>uploading images in react</w:t>
+      </w:r>
+      <w:r>
+        <w:rPr>
+          <w:b/>
+          <w:bCs/>
+          <w:sz w:val="32"/>
+          <w:szCs w:val="32"/>
+        </w:rPr>
+        <w:t xml:space="preserve"> (type=file)</w:t>
+      </w:r>
+    </w:p>
+    <w:p>
+      <w:pPr>
+        <w:rPr>
+          <w:sz w:val="32"/>
+          <w:szCs w:val="32"/>
+        </w:rPr>
+      </w:pPr>
+      <w:r>
+        <w:rPr>
+          <w:sz w:val="32"/>
+          <w:szCs w:val="32"/>
+        </w:rPr>
+        <w:drawing>
+          <wp:inline distT="0" distB="0" distL="0" distR="0" wp14:anchorId="4DBC957B" wp14:editId="2A4446AC">
+            <wp:extent cx="5943600" cy="3375660"/>
+            <wp:effectExtent l="0" t="0" r="0" b="0"/>
+            <wp:docPr id="930178912" name="Picture 1"/>
+            <wp:cNvGraphicFramePr>
+              <a:graphicFrameLocks xmlns:a="http://schemas.openxmlformats.org/drawingml/2006/main" noChangeAspect="1"/>
+            </wp:cNvGraphicFramePr>
+            <a:graphic xmlns:a="http://schemas.openxmlformats.org/drawingml/2006/main">
+              <a:graphicData uri="http://schemas.openxmlformats.org/drawingml/2006/picture">
+                <pic:pic xmlns:pic="http://schemas.openxmlformats.org/drawingml/2006/picture">
+                  <pic:nvPicPr>
+                    <pic:cNvPr id="930178912" name=""/>
+                    <pic:cNvPicPr/>
+                  </pic:nvPicPr>
+                  <pic:blipFill>
+                    <a:blip r:embed="rId12"/>
+                    <a:stretch>
+                      <a:fillRect/>
+                    </a:stretch>
+                  </pic:blipFill>
+                  <pic:spPr>
+                    <a:xfrm>
+                      <a:off x="0" y="0"/>
+                      <a:ext cx="5943600" cy="3375660"/>
+                    </a:xfrm>
+                    <a:prstGeom prst="rect">
+                      <a:avLst/>
+                    </a:prstGeom>
+                  </pic:spPr>
+                </pic:pic>
+              </a:graphicData>
+            </a:graphic>
+          </wp:inline>
+        </w:drawing>
+      </w:r>
     </w:p>
     <w:p>
       <w:pPr>

</xml_diff>

<commit_message>
Added cards to homePage
</commit_message>
<xml_diff>
--- a/Notes-Blog_React.docx
+++ b/Notes-Blog_React.docx
@@ -204,25 +204,20 @@
           <w:bCs/>
           <w:lang w:val="en-IN"/>
         </w:rPr>
-        <w:t>2. Hover Handling (</w:t>
-      </w:r>
-      <w:proofErr w:type="spellStart"/>
-      <w:r>
-        <w:rPr>
-          <w:b/>
-          <w:bCs/>
+        <w:t>2. Hover Handling (onMouseEnter)</w:t>
+      </w:r>
+    </w:p>
+    <w:p>
+      <w:pPr>
+        <w:rPr>
           <w:lang w:val="en-IN"/>
         </w:rPr>
-        <w:t>onMouseEnter</w:t>
-      </w:r>
-      <w:proofErr w:type="spellEnd"/>
-      <w:r>
-        <w:rPr>
-          <w:b/>
-          <w:bCs/>
+      </w:pPr>
+      <w:r>
+        <w:rPr>
           <w:lang w:val="en-IN"/>
         </w:rPr>
-        <w:t>)</w:t>
+        <w:t>const handleMouseEnter = (e) =&gt; {</w:t>
       </w:r>
     </w:p>
     <w:p>
@@ -231,267 +226,50 @@
           <w:lang w:val="en-IN"/>
         </w:rPr>
       </w:pPr>
-      <w:proofErr w:type="spellStart"/>
       <w:r>
         <w:rPr>
           <w:lang w:val="en-IN"/>
         </w:rPr>
-        <w:t>const</w:t>
-      </w:r>
-      <w:proofErr w:type="spellEnd"/>
-      <w:r>
+        <w:t xml:space="preserve">  const itemRect = e.target.getBoundingClientRect(); // gets size and position of the hovered link</w:t>
+      </w:r>
+    </w:p>
+    <w:p>
+      <w:pPr>
         <w:rPr>
           <w:lang w:val="en-IN"/>
         </w:rPr>
-        <w:t xml:space="preserve"> </w:t>
-      </w:r>
-      <w:proofErr w:type="spellStart"/>
+      </w:pPr>
       <w:r>
         <w:rPr>
           <w:lang w:val="en-IN"/>
         </w:rPr>
-        <w:t>handleMouseEnter</w:t>
-      </w:r>
-      <w:proofErr w:type="spellEnd"/>
-      <w:r>
+        <w:t xml:space="preserve">  const containerRect = containerRef.current.getBoundingClientRect(); // same for nav container</w:t>
+      </w:r>
+    </w:p>
+    <w:p>
+      <w:pPr>
         <w:rPr>
           <w:lang w:val="en-IN"/>
         </w:rPr>
-        <w:t xml:space="preserve"> = (e) =&gt; {</w:t>
-      </w:r>
-    </w:p>
-    <w:p>
-      <w:pPr>
+      </w:pPr>
+      <w:r>
         <w:rPr>
           <w:lang w:val="en-IN"/>
         </w:rPr>
-      </w:pPr>
-      <w:r>
+        <w:t xml:space="preserve">  underline.style.width = `${itemRect.width}px`; // match the hovered link width</w:t>
+      </w:r>
+    </w:p>
+    <w:p>
+      <w:pPr>
         <w:rPr>
           <w:lang w:val="en-IN"/>
         </w:rPr>
-        <w:t xml:space="preserve">  </w:t>
-      </w:r>
-      <w:proofErr w:type="spellStart"/>
+      </w:pPr>
       <w:r>
         <w:rPr>
           <w:lang w:val="en-IN"/>
         </w:rPr>
-        <w:t>const</w:t>
-      </w:r>
-      <w:proofErr w:type="spellEnd"/>
-      <w:r>
-        <w:rPr>
-          <w:lang w:val="en-IN"/>
-        </w:rPr>
-        <w:t xml:space="preserve"> </w:t>
-      </w:r>
-      <w:proofErr w:type="spellStart"/>
-      <w:r>
-        <w:rPr>
-          <w:lang w:val="en-IN"/>
-        </w:rPr>
-        <w:t>itemRect</w:t>
-      </w:r>
-      <w:proofErr w:type="spellEnd"/>
-      <w:r>
-        <w:rPr>
-          <w:lang w:val="en-IN"/>
-        </w:rPr>
-        <w:t xml:space="preserve"> = </w:t>
-      </w:r>
-      <w:proofErr w:type="spellStart"/>
-      <w:r>
-        <w:rPr>
-          <w:lang w:val="en-IN"/>
-        </w:rPr>
-        <w:t>e.target.getBoundingClientRect</w:t>
-      </w:r>
-      <w:proofErr w:type="spellEnd"/>
-      <w:r>
-        <w:rPr>
-          <w:lang w:val="en-IN"/>
-        </w:rPr>
-        <w:t>(); // gets size and position of the hovered link</w:t>
-      </w:r>
-    </w:p>
-    <w:p>
-      <w:pPr>
-        <w:rPr>
-          <w:lang w:val="en-IN"/>
-        </w:rPr>
-      </w:pPr>
-      <w:r>
-        <w:rPr>
-          <w:lang w:val="en-IN"/>
-        </w:rPr>
-        <w:t xml:space="preserve">  </w:t>
-      </w:r>
-      <w:proofErr w:type="spellStart"/>
-      <w:r>
-        <w:rPr>
-          <w:lang w:val="en-IN"/>
-        </w:rPr>
-        <w:t>const</w:t>
-      </w:r>
-      <w:proofErr w:type="spellEnd"/>
-      <w:r>
-        <w:rPr>
-          <w:lang w:val="en-IN"/>
-        </w:rPr>
-        <w:t xml:space="preserve"> </w:t>
-      </w:r>
-      <w:proofErr w:type="spellStart"/>
-      <w:r>
-        <w:rPr>
-          <w:lang w:val="en-IN"/>
-        </w:rPr>
-        <w:t>containerRect</w:t>
-      </w:r>
-      <w:proofErr w:type="spellEnd"/>
-      <w:r>
-        <w:rPr>
-          <w:lang w:val="en-IN"/>
-        </w:rPr>
-        <w:t xml:space="preserve"> = </w:t>
-      </w:r>
-      <w:proofErr w:type="spellStart"/>
-      <w:r>
-        <w:rPr>
-          <w:lang w:val="en-IN"/>
-        </w:rPr>
-        <w:t>containerRef.current.getBoundingClientRect</w:t>
-      </w:r>
-      <w:proofErr w:type="spellEnd"/>
-      <w:r>
-        <w:rPr>
-          <w:lang w:val="en-IN"/>
-        </w:rPr>
-        <w:t>(); // same for nav container</w:t>
-      </w:r>
-    </w:p>
-    <w:p>
-      <w:pPr>
-        <w:rPr>
-          <w:lang w:val="en-IN"/>
-        </w:rPr>
-      </w:pPr>
-      <w:r>
-        <w:rPr>
-          <w:lang w:val="en-IN"/>
-        </w:rPr>
-        <w:t xml:space="preserve">  </w:t>
-      </w:r>
-      <w:proofErr w:type="spellStart"/>
-      <w:r>
-        <w:rPr>
-          <w:lang w:val="en-IN"/>
-        </w:rPr>
-        <w:t>underline.style.width</w:t>
-      </w:r>
-      <w:proofErr w:type="spellEnd"/>
-      <w:r>
-        <w:rPr>
-          <w:lang w:val="en-IN"/>
-        </w:rPr>
-        <w:t xml:space="preserve"> = `${</w:t>
-      </w:r>
-      <w:proofErr w:type="spellStart"/>
-      <w:r>
-        <w:rPr>
-          <w:lang w:val="en-IN"/>
-        </w:rPr>
-        <w:t>itemRect.width</w:t>
-      </w:r>
-      <w:proofErr w:type="spellEnd"/>
-      <w:r>
-        <w:rPr>
-          <w:lang w:val="en-IN"/>
-        </w:rPr>
-        <w:t>}</w:t>
-      </w:r>
-      <w:proofErr w:type="spellStart"/>
-      <w:r>
-        <w:rPr>
-          <w:lang w:val="en-IN"/>
-        </w:rPr>
-        <w:t>px</w:t>
-      </w:r>
-      <w:proofErr w:type="spellEnd"/>
-      <w:r>
-        <w:rPr>
-          <w:lang w:val="en-IN"/>
-        </w:rPr>
-        <w:t>`; // match the hovered link width</w:t>
-      </w:r>
-    </w:p>
-    <w:p>
-      <w:pPr>
-        <w:rPr>
-          <w:lang w:val="en-IN"/>
-        </w:rPr>
-      </w:pPr>
-      <w:r>
-        <w:rPr>
-          <w:lang w:val="en-IN"/>
-        </w:rPr>
-        <w:t xml:space="preserve">  </w:t>
-      </w:r>
-      <w:proofErr w:type="spellStart"/>
-      <w:r>
-        <w:rPr>
-          <w:lang w:val="en-IN"/>
-        </w:rPr>
-        <w:t>underline.style.left</w:t>
-      </w:r>
-      <w:proofErr w:type="spellEnd"/>
-      <w:r>
-        <w:rPr>
-          <w:lang w:val="en-IN"/>
-        </w:rPr>
-        <w:t xml:space="preserve"> = `${</w:t>
-      </w:r>
-      <w:proofErr w:type="spellStart"/>
-      <w:r>
-        <w:rPr>
-          <w:lang w:val="en-IN"/>
-        </w:rPr>
-        <w:t>itemRect.left</w:t>
-      </w:r>
-      <w:proofErr w:type="spellEnd"/>
-      <w:r>
-        <w:rPr>
-          <w:lang w:val="en-IN"/>
-        </w:rPr>
-        <w:t xml:space="preserve"> - </w:t>
-      </w:r>
-      <w:proofErr w:type="spellStart"/>
-      <w:r>
-        <w:rPr>
-          <w:lang w:val="en-IN"/>
-        </w:rPr>
-        <w:t>containerRect.left</w:t>
-      </w:r>
-      <w:proofErr w:type="spellEnd"/>
-      <w:r>
-        <w:rPr>
-          <w:lang w:val="en-IN"/>
-        </w:rPr>
-        <w:t>}</w:t>
-      </w:r>
-      <w:proofErr w:type="spellStart"/>
-      <w:r>
-        <w:rPr>
-          <w:lang w:val="en-IN"/>
-        </w:rPr>
-        <w:t>px</w:t>
-      </w:r>
-      <w:proofErr w:type="spellEnd"/>
-      <w:r>
-        <w:rPr>
-          <w:lang w:val="en-IN"/>
-        </w:rPr>
-        <w:t>`; // move it to the hovered link's position</w:t>
+        <w:t xml:space="preserve">  underline.style.left = `${itemRect.left - containerRect.left}px`; // move it to the hovered link's position</w:t>
       </w:r>
     </w:p>
     <w:p>
@@ -731,31 +509,13 @@
           <w:szCs w:val="32"/>
         </w:rPr>
       </w:pPr>
-      <w:proofErr w:type="spellStart"/>
-      <w:r>
-        <w:rPr>
-          <w:sz w:val="32"/>
-          <w:szCs w:val="32"/>
-        </w:rPr>
-        <w:t>npm</w:t>
-      </w:r>
-      <w:proofErr w:type="spellEnd"/>
-      <w:r>
-        <w:rPr>
-          <w:sz w:val="32"/>
-          <w:szCs w:val="32"/>
-        </w:rPr>
-        <w:t xml:space="preserve"> install </w:t>
-      </w:r>
-      <w:proofErr w:type="spellStart"/>
-      <w:r>
-        <w:rPr>
-          <w:sz w:val="32"/>
-          <w:szCs w:val="32"/>
-        </w:rPr>
-        <w:t>zustand</w:t>
-      </w:r>
-      <w:proofErr w:type="spellEnd"/>
+      <w:r>
+        <w:rPr>
+          <w:sz w:val="32"/>
+          <w:szCs w:val="32"/>
+        </w:rPr>
+        <w:t>npm install zustand</w:t>
+      </w:r>
     </w:p>
     <w:p>
       <w:pPr>
@@ -833,70 +593,22 @@
           <w:sz w:val="32"/>
           <w:szCs w:val="32"/>
         </w:rPr>
-        <w:t xml:space="preserve"> export const </w:t>
-      </w:r>
-      <w:proofErr w:type="spellStart"/>
-      <w:r>
-        <w:rPr>
-          <w:sz w:val="32"/>
-          <w:szCs w:val="32"/>
-        </w:rPr>
-        <w:t>useStore</w:t>
-      </w:r>
-      <w:proofErr w:type="spellEnd"/>
-      <w:r>
-        <w:rPr>
-          <w:sz w:val="32"/>
-          <w:szCs w:val="32"/>
-        </w:rPr>
-        <w:t xml:space="preserve"> = ….</w:t>
-      </w:r>
-    </w:p>
-    <w:p>
-      <w:pPr>
-        <w:rPr>
-          <w:sz w:val="32"/>
-          <w:szCs w:val="32"/>
-        </w:rPr>
-      </w:pPr>
-      <w:r>
-        <w:rPr>
-          <w:sz w:val="32"/>
-          <w:szCs w:val="32"/>
-        </w:rPr>
-        <w:t xml:space="preserve">And then import it as import </w:t>
-      </w:r>
-      <w:proofErr w:type="spellStart"/>
-      <w:r>
-        <w:rPr>
-          <w:sz w:val="32"/>
-          <w:szCs w:val="32"/>
-        </w:rPr>
-        <w:t>useStore</w:t>
-      </w:r>
-      <w:proofErr w:type="spellEnd"/>
-      <w:r>
-        <w:rPr>
-          <w:sz w:val="32"/>
-          <w:szCs w:val="32"/>
-        </w:rPr>
-        <w:t xml:space="preserve"> from “../</w:t>
-      </w:r>
-      <w:proofErr w:type="spellStart"/>
-      <w:r>
-        <w:rPr>
-          <w:sz w:val="32"/>
-          <w:szCs w:val="32"/>
-        </w:rPr>
-        <w:t>src</w:t>
-      </w:r>
-      <w:proofErr w:type="spellEnd"/>
-      <w:r>
-        <w:rPr>
-          <w:sz w:val="32"/>
-          <w:szCs w:val="32"/>
-        </w:rPr>
-        <w:t>/useStore.js”</w:t>
+        <w:t xml:space="preserve"> export const useStore = ….</w:t>
+      </w:r>
+    </w:p>
+    <w:p>
+      <w:pPr>
+        <w:rPr>
+          <w:sz w:val="32"/>
+          <w:szCs w:val="32"/>
+        </w:rPr>
+      </w:pPr>
+      <w:r>
+        <w:rPr>
+          <w:sz w:val="32"/>
+          <w:szCs w:val="32"/>
+        </w:rPr>
+        <w:t>And then import it as import useStore from “../src/useStore.js”</w:t>
       </w:r>
     </w:p>
     <w:p>
@@ -927,39 +639,7 @@
           <w:sz w:val="32"/>
           <w:szCs w:val="32"/>
         </w:rPr>
-        <w:t xml:space="preserve">Const { bears, </w:t>
-      </w:r>
-      <w:proofErr w:type="spellStart"/>
-      <w:r>
-        <w:rPr>
-          <w:sz w:val="32"/>
-          <w:szCs w:val="32"/>
-        </w:rPr>
-        <w:t>updateBears</w:t>
-      </w:r>
-      <w:proofErr w:type="spellEnd"/>
-      <w:r>
-        <w:rPr>
-          <w:sz w:val="32"/>
-          <w:szCs w:val="32"/>
-        </w:rPr>
-        <w:t xml:space="preserve"> } = </w:t>
-      </w:r>
-      <w:proofErr w:type="spellStart"/>
-      <w:r>
-        <w:rPr>
-          <w:sz w:val="32"/>
-          <w:szCs w:val="32"/>
-        </w:rPr>
-        <w:t>useStore</w:t>
-      </w:r>
-      <w:proofErr w:type="spellEnd"/>
-      <w:r>
-        <w:rPr>
-          <w:sz w:val="32"/>
-          <w:szCs w:val="32"/>
-        </w:rPr>
-        <w:t>()</w:t>
+        <w:t>Const { bears, updateBears } = useStore()</w:t>
       </w:r>
     </w:p>
     <w:p>
@@ -1024,6 +704,7 @@
       </w:pPr>
       <w:r>
         <w:rPr>
+          <w:noProof/>
           <w:sz w:val="32"/>
           <w:szCs w:val="32"/>
         </w:rPr>
@@ -1071,6 +752,240 @@
           <w:szCs w:val="32"/>
         </w:rPr>
       </w:pPr>
+    </w:p>
+    <w:p>
+      <w:pPr>
+        <w:rPr>
+          <w:sz w:val="32"/>
+          <w:szCs w:val="32"/>
+        </w:rPr>
+      </w:pPr>
+    </w:p>
+    <w:p>
+      <w:pPr>
+        <w:rPr>
+          <w:sz w:val="32"/>
+          <w:szCs w:val="32"/>
+        </w:rPr>
+      </w:pPr>
+      <w:r>
+        <w:rPr>
+          <w:sz w:val="32"/>
+          <w:szCs w:val="32"/>
+        </w:rPr>
+        <w:lastRenderedPageBreak/>
+        <w:drawing>
+          <wp:inline distT="0" distB="0" distL="0" distR="0" wp14:anchorId="1EF1573B" wp14:editId="2BAC3B57">
+            <wp:extent cx="3562847" cy="2781688"/>
+            <wp:effectExtent l="0" t="0" r="0" b="0"/>
+            <wp:docPr id="1906317233" name="Picture 1"/>
+            <wp:cNvGraphicFramePr>
+              <a:graphicFrameLocks xmlns:a="http://schemas.openxmlformats.org/drawingml/2006/main" noChangeAspect="1"/>
+            </wp:cNvGraphicFramePr>
+            <a:graphic xmlns:a="http://schemas.openxmlformats.org/drawingml/2006/main">
+              <a:graphicData uri="http://schemas.openxmlformats.org/drawingml/2006/picture">
+                <pic:pic xmlns:pic="http://schemas.openxmlformats.org/drawingml/2006/picture">
+                  <pic:nvPicPr>
+                    <pic:cNvPr id="1906317233" name=""/>
+                    <pic:cNvPicPr/>
+                  </pic:nvPicPr>
+                  <pic:blipFill>
+                    <a:blip r:embed="rId13"/>
+                    <a:stretch>
+                      <a:fillRect/>
+                    </a:stretch>
+                  </pic:blipFill>
+                  <pic:spPr>
+                    <a:xfrm>
+                      <a:off x="0" y="0"/>
+                      <a:ext cx="3562847" cy="2781688"/>
+                    </a:xfrm>
+                    <a:prstGeom prst="rect">
+                      <a:avLst/>
+                    </a:prstGeom>
+                  </pic:spPr>
+                </pic:pic>
+              </a:graphicData>
+            </a:graphic>
+          </wp:inline>
+        </w:drawing>
+      </w:r>
+    </w:p>
+    <w:p>
+      <w:pPr>
+        <w:rPr>
+          <w:sz w:val="32"/>
+          <w:szCs w:val="32"/>
+        </w:rPr>
+      </w:pPr>
+      <w:r>
+        <w:rPr>
+          <w:sz w:val="32"/>
+          <w:szCs w:val="32"/>
+        </w:rPr>
+        <w:drawing>
+          <wp:inline distT="0" distB="0" distL="0" distR="0" wp14:anchorId="455861C4" wp14:editId="1BC0ACC1">
+            <wp:extent cx="5943600" cy="2308860"/>
+            <wp:effectExtent l="0" t="0" r="0" b="0"/>
+            <wp:docPr id="1137349569" name="Picture 1"/>
+            <wp:cNvGraphicFramePr>
+              <a:graphicFrameLocks xmlns:a="http://schemas.openxmlformats.org/drawingml/2006/main" noChangeAspect="1"/>
+            </wp:cNvGraphicFramePr>
+            <a:graphic xmlns:a="http://schemas.openxmlformats.org/drawingml/2006/main">
+              <a:graphicData uri="http://schemas.openxmlformats.org/drawingml/2006/picture">
+                <pic:pic xmlns:pic="http://schemas.openxmlformats.org/drawingml/2006/picture">
+                  <pic:nvPicPr>
+                    <pic:cNvPr id="1137349569" name=""/>
+                    <pic:cNvPicPr/>
+                  </pic:nvPicPr>
+                  <pic:blipFill>
+                    <a:blip r:embed="rId14"/>
+                    <a:stretch>
+                      <a:fillRect/>
+                    </a:stretch>
+                  </pic:blipFill>
+                  <pic:spPr>
+                    <a:xfrm>
+                      <a:off x="0" y="0"/>
+                      <a:ext cx="5943600" cy="2308860"/>
+                    </a:xfrm>
+                    <a:prstGeom prst="rect">
+                      <a:avLst/>
+                    </a:prstGeom>
+                  </pic:spPr>
+                </pic:pic>
+              </a:graphicData>
+            </a:graphic>
+          </wp:inline>
+        </w:drawing>
+      </w:r>
+    </w:p>
+    <w:p>
+      <w:pPr>
+        <w:rPr>
+          <w:b/>
+          <w:bCs/>
+          <w:sz w:val="32"/>
+          <w:szCs w:val="32"/>
+        </w:rPr>
+      </w:pPr>
+      <w:r>
+        <w:rPr>
+          <w:b/>
+          <w:bCs/>
+          <w:sz w:val="32"/>
+          <w:szCs w:val="32"/>
+          <w:highlight w:val="yellow"/>
+        </w:rPr>
+        <w:t>Gradient text</w:t>
+      </w:r>
+    </w:p>
+    <w:p>
+      <w:pPr>
+        <w:rPr>
+          <w:b/>
+          <w:bCs/>
+          <w:sz w:val="32"/>
+          <w:szCs w:val="32"/>
+        </w:rPr>
+      </w:pPr>
+      <w:r>
+        <w:rPr>
+          <w:b/>
+          <w:bCs/>
+          <w:sz w:val="32"/>
+          <w:szCs w:val="32"/>
+        </w:rPr>
+        <w:drawing>
+          <wp:inline distT="0" distB="0" distL="0" distR="0" wp14:anchorId="3CC277F9" wp14:editId="0B81617A">
+            <wp:extent cx="3467584" cy="1200318"/>
+            <wp:effectExtent l="0" t="0" r="0" b="0"/>
+            <wp:docPr id="1660535496" name="Picture 1"/>
+            <wp:cNvGraphicFramePr>
+              <a:graphicFrameLocks xmlns:a="http://schemas.openxmlformats.org/drawingml/2006/main" noChangeAspect="1"/>
+            </wp:cNvGraphicFramePr>
+            <a:graphic xmlns:a="http://schemas.openxmlformats.org/drawingml/2006/main">
+              <a:graphicData uri="http://schemas.openxmlformats.org/drawingml/2006/picture">
+                <pic:pic xmlns:pic="http://schemas.openxmlformats.org/drawingml/2006/picture">
+                  <pic:nvPicPr>
+                    <pic:cNvPr id="1660535496" name=""/>
+                    <pic:cNvPicPr/>
+                  </pic:nvPicPr>
+                  <pic:blipFill>
+                    <a:blip r:embed="rId15"/>
+                    <a:stretch>
+                      <a:fillRect/>
+                    </a:stretch>
+                  </pic:blipFill>
+                  <pic:spPr>
+                    <a:xfrm>
+                      <a:off x="0" y="0"/>
+                      <a:ext cx="3467584" cy="1200318"/>
+                    </a:xfrm>
+                    <a:prstGeom prst="rect">
+                      <a:avLst/>
+                    </a:prstGeom>
+                  </pic:spPr>
+                </pic:pic>
+              </a:graphicData>
+            </a:graphic>
+          </wp:inline>
+        </w:drawing>
+      </w:r>
+    </w:p>
+    <w:p>
+      <w:pPr>
+        <w:rPr>
+          <w:b/>
+          <w:bCs/>
+          <w:sz w:val="32"/>
+          <w:szCs w:val="32"/>
+        </w:rPr>
+      </w:pPr>
+      <w:r>
+        <w:rPr>
+          <w:b/>
+          <w:bCs/>
+          <w:sz w:val="32"/>
+          <w:szCs w:val="32"/>
+        </w:rPr>
+        <w:lastRenderedPageBreak/>
+        <w:drawing>
+          <wp:inline distT="0" distB="0" distL="0" distR="0" wp14:anchorId="22F659B3" wp14:editId="5FDBEF22">
+            <wp:extent cx="5220429" cy="2114845"/>
+            <wp:effectExtent l="0" t="0" r="0" b="0"/>
+            <wp:docPr id="944435377" name="Picture 1"/>
+            <wp:cNvGraphicFramePr>
+              <a:graphicFrameLocks xmlns:a="http://schemas.openxmlformats.org/drawingml/2006/main" noChangeAspect="1"/>
+            </wp:cNvGraphicFramePr>
+            <a:graphic xmlns:a="http://schemas.openxmlformats.org/drawingml/2006/main">
+              <a:graphicData uri="http://schemas.openxmlformats.org/drawingml/2006/picture">
+                <pic:pic xmlns:pic="http://schemas.openxmlformats.org/drawingml/2006/picture">
+                  <pic:nvPicPr>
+                    <pic:cNvPr id="944435377" name=""/>
+                    <pic:cNvPicPr/>
+                  </pic:nvPicPr>
+                  <pic:blipFill>
+                    <a:blip r:embed="rId16"/>
+                    <a:stretch>
+                      <a:fillRect/>
+                    </a:stretch>
+                  </pic:blipFill>
+                  <pic:spPr>
+                    <a:xfrm>
+                      <a:off x="0" y="0"/>
+                      <a:ext cx="5220429" cy="2114845"/>
+                    </a:xfrm>
+                    <a:prstGeom prst="rect">
+                      <a:avLst/>
+                    </a:prstGeom>
+                  </pic:spPr>
+                </pic:pic>
+              </a:graphicData>
+            </a:graphic>
+          </wp:inline>
+        </w:drawing>
+      </w:r>
     </w:p>
     <w:sectPr>
       <w:pgSz w:w="12240" w:h="15840"/>

</xml_diff>